<commit_message>
devmem echo changed to pulse
</commit_message>
<xml_diff>
--- a/Project 1.docx
+++ b/Project 1.docx
@@ -1067,76 +1067,132 @@
                 <w:szCs w:val="20"/>
               </w:rPr>
             </w:pPr>
-          </w:p>
-        </w:tc>
-        <w:tc>
-          <w:tcPr>
-            <w:tcW w:w="1336" w:type="dxa"/>
-          </w:tcPr>
-          <w:p>
-            <w:pPr>
-              <w:rPr>
-                <w:rFonts w:ascii="Times New Roman" w:hAnsi="Times New Roman" w:cs="Times New Roman"/>
-                <w:sz w:val="20"/>
-                <w:szCs w:val="20"/>
-              </w:rPr>
-            </w:pPr>
-          </w:p>
-        </w:tc>
-        <w:tc>
-          <w:tcPr>
-            <w:tcW w:w="1336" w:type="dxa"/>
-          </w:tcPr>
-          <w:p>
-            <w:pPr>
-              <w:rPr>
-                <w:rFonts w:ascii="Times New Roman" w:hAnsi="Times New Roman" w:cs="Times New Roman"/>
-                <w:sz w:val="20"/>
-                <w:szCs w:val="20"/>
-              </w:rPr>
-            </w:pPr>
-          </w:p>
-        </w:tc>
-        <w:tc>
-          <w:tcPr>
-            <w:tcW w:w="1336" w:type="dxa"/>
-          </w:tcPr>
-          <w:p>
-            <w:pPr>
-              <w:rPr>
-                <w:rFonts w:ascii="Times New Roman" w:hAnsi="Times New Roman" w:cs="Times New Roman"/>
-                <w:sz w:val="20"/>
-                <w:szCs w:val="20"/>
-              </w:rPr>
-            </w:pPr>
-          </w:p>
-        </w:tc>
-        <w:tc>
-          <w:tcPr>
-            <w:tcW w:w="1336" w:type="dxa"/>
-          </w:tcPr>
-          <w:p>
-            <w:pPr>
-              <w:rPr>
-                <w:rFonts w:ascii="Times New Roman" w:hAnsi="Times New Roman" w:cs="Times New Roman"/>
-                <w:sz w:val="20"/>
-                <w:szCs w:val="20"/>
-              </w:rPr>
-            </w:pPr>
-          </w:p>
-        </w:tc>
-        <w:tc>
-          <w:tcPr>
-            <w:tcW w:w="1336" w:type="dxa"/>
-          </w:tcPr>
-          <w:p>
-            <w:pPr>
-              <w:rPr>
-                <w:rFonts w:ascii="Times New Roman" w:hAnsi="Times New Roman" w:cs="Times New Roman"/>
-                <w:sz w:val="20"/>
-                <w:szCs w:val="20"/>
-              </w:rPr>
-            </w:pPr>
+            <w:r>
+              <w:rPr>
+                <w:rFonts w:ascii="Times New Roman" w:hAnsi="Times New Roman" w:cs="Times New Roman"/>
+                <w:sz w:val="20"/>
+                <w:szCs w:val="20"/>
+              </w:rPr>
+              <w:t>282.54 us</w:t>
+            </w:r>
+          </w:p>
+        </w:tc>
+        <w:tc>
+          <w:tcPr>
+            <w:tcW w:w="1336" w:type="dxa"/>
+          </w:tcPr>
+          <w:p>
+            <w:pPr>
+              <w:rPr>
+                <w:rFonts w:ascii="Times New Roman" w:hAnsi="Times New Roman" w:cs="Times New Roman"/>
+                <w:sz w:val="20"/>
+                <w:szCs w:val="20"/>
+              </w:rPr>
+            </w:pPr>
+            <w:r>
+              <w:rPr>
+                <w:rFonts w:ascii="Times New Roman" w:hAnsi="Times New Roman" w:cs="Times New Roman"/>
+                <w:sz w:val="20"/>
+                <w:szCs w:val="20"/>
+              </w:rPr>
+              <w:t>324.83 us</w:t>
+            </w:r>
+          </w:p>
+        </w:tc>
+        <w:tc>
+          <w:tcPr>
+            <w:tcW w:w="1336" w:type="dxa"/>
+          </w:tcPr>
+          <w:p>
+            <w:pPr>
+              <w:rPr>
+                <w:rFonts w:ascii="Times New Roman" w:hAnsi="Times New Roman" w:cs="Times New Roman"/>
+                <w:sz w:val="20"/>
+                <w:szCs w:val="20"/>
+              </w:rPr>
+            </w:pPr>
+            <w:r>
+              <w:rPr>
+                <w:rFonts w:ascii="Times New Roman" w:hAnsi="Times New Roman" w:cs="Times New Roman"/>
+                <w:sz w:val="20"/>
+                <w:szCs w:val="20"/>
+              </w:rPr>
+              <w:t>433.6 us</w:t>
+            </w:r>
+          </w:p>
+        </w:tc>
+        <w:tc>
+          <w:tcPr>
+            <w:tcW w:w="1336" w:type="dxa"/>
+          </w:tcPr>
+          <w:p>
+            <w:pPr>
+              <w:rPr>
+                <w:rFonts w:ascii="Times New Roman" w:hAnsi="Times New Roman" w:cs="Times New Roman"/>
+                <w:sz w:val="20"/>
+                <w:szCs w:val="20"/>
+              </w:rPr>
+            </w:pPr>
+            <w:r>
+              <w:rPr>
+                <w:rFonts w:ascii="Times New Roman" w:hAnsi="Times New Roman" w:cs="Times New Roman"/>
+                <w:sz w:val="20"/>
+                <w:szCs w:val="20"/>
+              </w:rPr>
+              <w:t>183.31 us</w:t>
+            </w:r>
+          </w:p>
+        </w:tc>
+        <w:tc>
+          <w:tcPr>
+            <w:tcW w:w="1336" w:type="dxa"/>
+          </w:tcPr>
+          <w:p>
+            <w:pPr>
+              <w:rPr>
+                <w:rFonts w:ascii="Times New Roman" w:hAnsi="Times New Roman" w:cs="Times New Roman"/>
+                <w:sz w:val="20"/>
+                <w:szCs w:val="20"/>
+              </w:rPr>
+            </w:pPr>
+            <w:r>
+              <w:rPr>
+                <w:rFonts w:ascii="Times New Roman" w:hAnsi="Times New Roman" w:cs="Times New Roman"/>
+                <w:sz w:val="20"/>
+                <w:szCs w:val="20"/>
+              </w:rPr>
+              <w:t>210.5 us</w:t>
+            </w:r>
+          </w:p>
+        </w:tc>
+        <w:tc>
+          <w:tcPr>
+            <w:tcW w:w="1336" w:type="dxa"/>
+          </w:tcPr>
+          <w:p>
+            <w:pPr>
+              <w:rPr>
+                <w:rFonts w:ascii="Times New Roman" w:hAnsi="Times New Roman" w:cs="Times New Roman"/>
+                <w:sz w:val="20"/>
+                <w:szCs w:val="20"/>
+              </w:rPr>
+            </w:pPr>
+            <w:r>
+              <w:rPr>
+                <w:rFonts w:ascii="Times New Roman" w:hAnsi="Times New Roman" w:cs="Times New Roman"/>
+                <w:sz w:val="20"/>
+                <w:szCs w:val="20"/>
+              </w:rPr>
+              <w:t>295.47 u</w:t>
+            </w:r>
+            <w:r>
+              <w:rPr>
+                <w:rFonts w:ascii="Times New Roman" w:hAnsi="Times New Roman" w:cs="Times New Roman"/>
+                <w:sz w:val="20"/>
+                <w:szCs w:val="20"/>
+              </w:rPr>
+              <w:t>s</w:t>
+            </w:r>
           </w:p>
         </w:tc>
       </w:tr>
@@ -1179,76 +1235,124 @@
                 <w:szCs w:val="20"/>
               </w:rPr>
             </w:pPr>
-          </w:p>
-        </w:tc>
-        <w:tc>
-          <w:tcPr>
-            <w:tcW w:w="1336" w:type="dxa"/>
-          </w:tcPr>
-          <w:p>
-            <w:pPr>
-              <w:rPr>
-                <w:rFonts w:ascii="Times New Roman" w:hAnsi="Times New Roman" w:cs="Times New Roman"/>
-                <w:sz w:val="20"/>
-                <w:szCs w:val="20"/>
-              </w:rPr>
-            </w:pPr>
-          </w:p>
-        </w:tc>
-        <w:tc>
-          <w:tcPr>
-            <w:tcW w:w="1336" w:type="dxa"/>
-          </w:tcPr>
-          <w:p>
-            <w:pPr>
-              <w:rPr>
-                <w:rFonts w:ascii="Times New Roman" w:hAnsi="Times New Roman" w:cs="Times New Roman"/>
-                <w:sz w:val="20"/>
-                <w:szCs w:val="20"/>
-              </w:rPr>
-            </w:pPr>
-          </w:p>
-        </w:tc>
-        <w:tc>
-          <w:tcPr>
-            <w:tcW w:w="1336" w:type="dxa"/>
-          </w:tcPr>
-          <w:p>
-            <w:pPr>
-              <w:rPr>
-                <w:rFonts w:ascii="Times New Roman" w:hAnsi="Times New Roman" w:cs="Times New Roman"/>
-                <w:sz w:val="20"/>
-                <w:szCs w:val="20"/>
-              </w:rPr>
-            </w:pPr>
-          </w:p>
-        </w:tc>
-        <w:tc>
-          <w:tcPr>
-            <w:tcW w:w="1336" w:type="dxa"/>
-          </w:tcPr>
-          <w:p>
-            <w:pPr>
-              <w:rPr>
-                <w:rFonts w:ascii="Times New Roman" w:hAnsi="Times New Roman" w:cs="Times New Roman"/>
-                <w:sz w:val="20"/>
-                <w:szCs w:val="20"/>
-              </w:rPr>
-            </w:pPr>
-          </w:p>
-        </w:tc>
-        <w:tc>
-          <w:tcPr>
-            <w:tcW w:w="1336" w:type="dxa"/>
-          </w:tcPr>
-          <w:p>
-            <w:pPr>
-              <w:rPr>
-                <w:rFonts w:ascii="Times New Roman" w:hAnsi="Times New Roman" w:cs="Times New Roman"/>
-                <w:sz w:val="20"/>
-                <w:szCs w:val="20"/>
-              </w:rPr>
-            </w:pPr>
+            <w:r>
+              <w:rPr>
+                <w:rFonts w:ascii="Times New Roman" w:hAnsi="Times New Roman" w:cs="Times New Roman"/>
+                <w:sz w:val="20"/>
+                <w:szCs w:val="20"/>
+              </w:rPr>
+              <w:t>98.822 us</w:t>
+            </w:r>
+          </w:p>
+        </w:tc>
+        <w:tc>
+          <w:tcPr>
+            <w:tcW w:w="1336" w:type="dxa"/>
+          </w:tcPr>
+          <w:p>
+            <w:pPr>
+              <w:rPr>
+                <w:rFonts w:ascii="Times New Roman" w:hAnsi="Times New Roman" w:cs="Times New Roman"/>
+                <w:sz w:val="20"/>
+                <w:szCs w:val="20"/>
+              </w:rPr>
+            </w:pPr>
+            <w:r>
+              <w:rPr>
+                <w:rFonts w:ascii="Times New Roman" w:hAnsi="Times New Roman" w:cs="Times New Roman"/>
+                <w:sz w:val="20"/>
+                <w:szCs w:val="20"/>
+              </w:rPr>
+              <w:t>168.31 us</w:t>
+            </w:r>
+          </w:p>
+        </w:tc>
+        <w:tc>
+          <w:tcPr>
+            <w:tcW w:w="1336" w:type="dxa"/>
+          </w:tcPr>
+          <w:p>
+            <w:pPr>
+              <w:rPr>
+                <w:rFonts w:ascii="Times New Roman" w:hAnsi="Times New Roman" w:cs="Times New Roman"/>
+                <w:sz w:val="20"/>
+                <w:szCs w:val="20"/>
+              </w:rPr>
+            </w:pPr>
+            <w:r>
+              <w:rPr>
+                <w:rFonts w:ascii="Times New Roman" w:hAnsi="Times New Roman" w:cs="Times New Roman"/>
+                <w:sz w:val="20"/>
+                <w:szCs w:val="20"/>
+              </w:rPr>
+              <w:t>384.32 us</w:t>
+            </w:r>
+          </w:p>
+        </w:tc>
+        <w:tc>
+          <w:tcPr>
+            <w:tcW w:w="1336" w:type="dxa"/>
+          </w:tcPr>
+          <w:p>
+            <w:pPr>
+              <w:rPr>
+                <w:rFonts w:ascii="Times New Roman" w:hAnsi="Times New Roman" w:cs="Times New Roman"/>
+                <w:sz w:val="20"/>
+                <w:szCs w:val="20"/>
+              </w:rPr>
+            </w:pPr>
+            <w:r>
+              <w:rPr>
+                <w:rFonts w:ascii="Times New Roman" w:hAnsi="Times New Roman" w:cs="Times New Roman"/>
+                <w:sz w:val="20"/>
+                <w:szCs w:val="20"/>
+              </w:rPr>
+              <w:t>61.541 us</w:t>
+            </w:r>
+          </w:p>
+        </w:tc>
+        <w:tc>
+          <w:tcPr>
+            <w:tcW w:w="1336" w:type="dxa"/>
+          </w:tcPr>
+          <w:p>
+            <w:pPr>
+              <w:rPr>
+                <w:rFonts w:ascii="Times New Roman" w:hAnsi="Times New Roman" w:cs="Times New Roman"/>
+                <w:sz w:val="20"/>
+                <w:szCs w:val="20"/>
+              </w:rPr>
+            </w:pPr>
+            <w:r>
+              <w:rPr>
+                <w:rFonts w:ascii="Times New Roman" w:hAnsi="Times New Roman" w:cs="Times New Roman"/>
+                <w:sz w:val="20"/>
+                <w:szCs w:val="20"/>
+              </w:rPr>
+              <w:t>97.795 us</w:t>
+            </w:r>
+          </w:p>
+        </w:tc>
+        <w:tc>
+          <w:tcPr>
+            <w:tcW w:w="1336" w:type="dxa"/>
+          </w:tcPr>
+          <w:p>
+            <w:pPr>
+              <w:rPr>
+                <w:rFonts w:ascii="Times New Roman" w:hAnsi="Times New Roman" w:cs="Times New Roman"/>
+                <w:sz w:val="20"/>
+                <w:szCs w:val="20"/>
+              </w:rPr>
+            </w:pPr>
+            <w:r>
+              <w:rPr>
+                <w:rFonts w:ascii="Times New Roman" w:hAnsi="Times New Roman" w:cs="Times New Roman"/>
+                <w:sz w:val="20"/>
+                <w:szCs w:val="20"/>
+              </w:rPr>
+              <w:t>157.84 us</w:t>
+            </w:r>
           </w:p>
         </w:tc>
       </w:tr>
@@ -1291,76 +1395,132 @@
                 <w:szCs w:val="20"/>
               </w:rPr>
             </w:pPr>
-          </w:p>
-        </w:tc>
-        <w:tc>
-          <w:tcPr>
-            <w:tcW w:w="1336" w:type="dxa"/>
-          </w:tcPr>
-          <w:p>
-            <w:pPr>
-              <w:rPr>
-                <w:rFonts w:ascii="Times New Roman" w:hAnsi="Times New Roman" w:cs="Times New Roman"/>
-                <w:sz w:val="20"/>
-                <w:szCs w:val="20"/>
-              </w:rPr>
-            </w:pPr>
-          </w:p>
-        </w:tc>
-        <w:tc>
-          <w:tcPr>
-            <w:tcW w:w="1336" w:type="dxa"/>
-          </w:tcPr>
-          <w:p>
-            <w:pPr>
-              <w:rPr>
-                <w:rFonts w:ascii="Times New Roman" w:hAnsi="Times New Roman" w:cs="Times New Roman"/>
-                <w:sz w:val="20"/>
-                <w:szCs w:val="20"/>
-              </w:rPr>
-            </w:pPr>
-          </w:p>
-        </w:tc>
-        <w:tc>
-          <w:tcPr>
-            <w:tcW w:w="1336" w:type="dxa"/>
-          </w:tcPr>
-          <w:p>
-            <w:pPr>
-              <w:rPr>
-                <w:rFonts w:ascii="Times New Roman" w:hAnsi="Times New Roman" w:cs="Times New Roman"/>
-                <w:sz w:val="20"/>
-                <w:szCs w:val="20"/>
-              </w:rPr>
-            </w:pPr>
-          </w:p>
-        </w:tc>
-        <w:tc>
-          <w:tcPr>
-            <w:tcW w:w="1336" w:type="dxa"/>
-          </w:tcPr>
-          <w:p>
-            <w:pPr>
-              <w:rPr>
-                <w:rFonts w:ascii="Times New Roman" w:hAnsi="Times New Roman" w:cs="Times New Roman"/>
-                <w:sz w:val="20"/>
-                <w:szCs w:val="20"/>
-              </w:rPr>
-            </w:pPr>
-          </w:p>
-        </w:tc>
-        <w:tc>
-          <w:tcPr>
-            <w:tcW w:w="1336" w:type="dxa"/>
-          </w:tcPr>
-          <w:p>
-            <w:pPr>
-              <w:rPr>
-                <w:rFonts w:ascii="Times New Roman" w:hAnsi="Times New Roman" w:cs="Times New Roman"/>
-                <w:sz w:val="20"/>
-                <w:szCs w:val="20"/>
-              </w:rPr>
-            </w:pPr>
+            <w:r>
+              <w:rPr>
+                <w:rFonts w:ascii="Times New Roman" w:hAnsi="Times New Roman" w:cs="Times New Roman"/>
+                <w:sz w:val="20"/>
+                <w:szCs w:val="20"/>
+              </w:rPr>
+              <w:t>657.25 us</w:t>
+            </w:r>
+          </w:p>
+        </w:tc>
+        <w:tc>
+          <w:tcPr>
+            <w:tcW w:w="1336" w:type="dxa"/>
+          </w:tcPr>
+          <w:p>
+            <w:pPr>
+              <w:rPr>
+                <w:rFonts w:ascii="Times New Roman" w:hAnsi="Times New Roman" w:cs="Times New Roman"/>
+                <w:sz w:val="20"/>
+                <w:szCs w:val="20"/>
+              </w:rPr>
+            </w:pPr>
+            <w:r>
+              <w:rPr>
+                <w:rFonts w:ascii="Times New Roman" w:hAnsi="Times New Roman" w:cs="Times New Roman"/>
+                <w:sz w:val="20"/>
+                <w:szCs w:val="20"/>
+              </w:rPr>
+              <w:t>849.85 us</w:t>
+            </w:r>
+          </w:p>
+        </w:tc>
+        <w:tc>
+          <w:tcPr>
+            <w:tcW w:w="1336" w:type="dxa"/>
+          </w:tcPr>
+          <w:p>
+            <w:pPr>
+              <w:rPr>
+                <w:rFonts w:ascii="Times New Roman" w:hAnsi="Times New Roman" w:cs="Times New Roman"/>
+                <w:sz w:val="20"/>
+                <w:szCs w:val="20"/>
+              </w:rPr>
+            </w:pPr>
+            <w:r>
+              <w:rPr>
+                <w:rFonts w:ascii="Times New Roman" w:hAnsi="Times New Roman" w:cs="Times New Roman"/>
+                <w:sz w:val="20"/>
+                <w:szCs w:val="20"/>
+              </w:rPr>
+              <w:t>1.0802 m</w:t>
+            </w:r>
+            <w:r>
+              <w:rPr>
+                <w:rFonts w:ascii="Times New Roman" w:hAnsi="Times New Roman" w:cs="Times New Roman"/>
+                <w:sz w:val="20"/>
+                <w:szCs w:val="20"/>
+              </w:rPr>
+              <w:t>s</w:t>
+            </w:r>
+          </w:p>
+        </w:tc>
+        <w:tc>
+          <w:tcPr>
+            <w:tcW w:w="1336" w:type="dxa"/>
+          </w:tcPr>
+          <w:p>
+            <w:pPr>
+              <w:rPr>
+                <w:rFonts w:ascii="Times New Roman" w:hAnsi="Times New Roman" w:cs="Times New Roman"/>
+                <w:sz w:val="20"/>
+                <w:szCs w:val="20"/>
+              </w:rPr>
+            </w:pPr>
+            <w:r>
+              <w:rPr>
+                <w:rFonts w:ascii="Times New Roman" w:hAnsi="Times New Roman" w:cs="Times New Roman"/>
+                <w:sz w:val="20"/>
+                <w:szCs w:val="20"/>
+              </w:rPr>
+              <w:t>457.04 us</w:t>
+            </w:r>
+          </w:p>
+        </w:tc>
+        <w:tc>
+          <w:tcPr>
+            <w:tcW w:w="1336" w:type="dxa"/>
+          </w:tcPr>
+          <w:p>
+            <w:pPr>
+              <w:rPr>
+                <w:rFonts w:ascii="Times New Roman" w:hAnsi="Times New Roman" w:cs="Times New Roman"/>
+                <w:sz w:val="20"/>
+                <w:szCs w:val="20"/>
+              </w:rPr>
+            </w:pPr>
+            <w:r>
+              <w:rPr>
+                <w:rFonts w:ascii="Times New Roman" w:hAnsi="Times New Roman" w:cs="Times New Roman"/>
+                <w:sz w:val="20"/>
+                <w:szCs w:val="20"/>
+              </w:rPr>
+              <w:t>589.97 us</w:t>
+            </w:r>
+          </w:p>
+        </w:tc>
+        <w:tc>
+          <w:tcPr>
+            <w:tcW w:w="1336" w:type="dxa"/>
+          </w:tcPr>
+          <w:p>
+            <w:pPr>
+              <w:rPr>
+                <w:rFonts w:ascii="Times New Roman" w:hAnsi="Times New Roman" w:cs="Times New Roman"/>
+                <w:sz w:val="20"/>
+                <w:szCs w:val="20"/>
+              </w:rPr>
+            </w:pPr>
+            <w:r>
+              <w:rPr>
+                <w:rFonts w:ascii="Times New Roman" w:hAnsi="Times New Roman" w:cs="Times New Roman"/>
+                <w:sz w:val="20"/>
+                <w:szCs w:val="20"/>
+              </w:rPr>
+              <w:t>713.84 us</w:t>
+            </w:r>
           </w:p>
         </w:tc>
       </w:tr>
@@ -2258,6 +2418,12 @@
                 <w:rFonts w:ascii="Times New Roman" w:hAnsi="Times New Roman" w:cs="Times New Roman"/>
               </w:rPr>
             </w:pPr>
+            <w:r>
+              <w:rPr>
+                <w:rFonts w:ascii="Times New Roman" w:hAnsi="Times New Roman" w:cs="Times New Roman"/>
+              </w:rPr>
+              <w:t>4.8</w:t>
+            </w:r>
           </w:p>
         </w:tc>
         <w:tc>
@@ -2270,6 +2436,12 @@
                 <w:rFonts w:ascii="Times New Roman" w:hAnsi="Times New Roman" w:cs="Times New Roman"/>
               </w:rPr>
             </w:pPr>
+            <w:r>
+              <w:rPr>
+                <w:rFonts w:ascii="Times New Roman" w:hAnsi="Times New Roman" w:cs="Times New Roman"/>
+              </w:rPr>
+              <w:t>3.9</w:t>
+            </w:r>
           </w:p>
         </w:tc>
       </w:tr>
@@ -2309,6 +2481,12 @@
                 <w:rFonts w:ascii="Times New Roman" w:hAnsi="Times New Roman" w:cs="Times New Roman"/>
               </w:rPr>
             </w:pPr>
+            <w:r>
+              <w:rPr>
+                <w:rFonts w:ascii="Times New Roman" w:hAnsi="Times New Roman" w:cs="Times New Roman"/>
+              </w:rPr>
+              <w:t>101.9</w:t>
+            </w:r>
           </w:p>
         </w:tc>
         <w:tc>
@@ -2321,6 +2499,12 @@
                 <w:rFonts w:ascii="Times New Roman" w:hAnsi="Times New Roman" w:cs="Times New Roman"/>
               </w:rPr>
             </w:pPr>
+            <w:r>
+              <w:rPr>
+                <w:rFonts w:ascii="Times New Roman" w:hAnsi="Times New Roman" w:cs="Times New Roman"/>
+              </w:rPr>
+              <w:t>102</w:t>
+            </w:r>
           </w:p>
         </w:tc>
       </w:tr>
@@ -2360,6 +2544,12 @@
                 <w:rFonts w:ascii="Times New Roman" w:hAnsi="Times New Roman" w:cs="Times New Roman"/>
               </w:rPr>
             </w:pPr>
+            <w:r>
+              <w:rPr>
+                <w:rFonts w:ascii="Times New Roman" w:hAnsi="Times New Roman" w:cs="Times New Roman"/>
+              </w:rPr>
+              <w:t>8.7</w:t>
+            </w:r>
           </w:p>
         </w:tc>
         <w:tc>
@@ -2372,6 +2562,12 @@
                 <w:rFonts w:ascii="Times New Roman" w:hAnsi="Times New Roman" w:cs="Times New Roman"/>
               </w:rPr>
             </w:pPr>
+            <w:r>
+              <w:rPr>
+                <w:rFonts w:ascii="Times New Roman" w:hAnsi="Times New Roman" w:cs="Times New Roman"/>
+              </w:rPr>
+              <w:t>7.8</w:t>
+            </w:r>
           </w:p>
         </w:tc>
       </w:tr>
@@ -2969,6 +3165,359 @@
                     <a:xfrm>
                       <a:off x="0" y="0"/>
                       <a:ext cx="2763397" cy="1683133"/>
+                    </a:xfrm>
+                    <a:prstGeom prst="rect">
+                      <a:avLst/>
+                    </a:prstGeom>
+                  </pic:spPr>
+                </pic:pic>
+              </a:graphicData>
+            </a:graphic>
+          </wp:inline>
+        </w:drawing>
+      </w:r>
+    </w:p>
+    <w:p>
+      <w:pPr>
+        <w:rPr>
+          <w:rFonts w:ascii="Times New Roman" w:hAnsi="Times New Roman" w:cs="Times New Roman"/>
+          <w:i/>
+          <w:iCs/>
+        </w:rPr>
+      </w:pPr>
+      <w:r>
+        <w:rPr>
+          <w:rFonts w:ascii="Times New Roman" w:hAnsi="Times New Roman" w:cs="Times New Roman"/>
+          <w:i/>
+          <w:iCs/>
+        </w:rPr>
+        <w:t>cpp_sysfs_epoll_tcb_echo</w:t>
+      </w:r>
+    </w:p>
+    <w:p>
+      <w:pPr>
+        <w:tabs>
+          <w:tab w:val="right" w:pos="9360"/>
+        </w:tabs>
+        <w:rPr>
+          <w:rFonts w:ascii="Times New Roman" w:hAnsi="Times New Roman" w:cs="Times New Roman"/>
+          <w:i/>
+          <w:iCs/>
+        </w:rPr>
+      </w:pPr>
+      <w:r>
+        <w:rPr>
+          <w:rFonts w:ascii="Times New Roman" w:hAnsi="Times New Roman" w:cs="Times New Roman"/>
+          <w:i/>
+          <w:iCs/>
+        </w:rPr>
+        <w:drawing>
+          <wp:inline distT="0" distB="0" distL="0" distR="0" wp14:anchorId="00A94C81" wp14:editId="46D7D132">
+            <wp:extent cx="2674620" cy="1637062"/>
+            <wp:effectExtent l="0" t="0" r="0" b="1270"/>
+            <wp:docPr id="8" name="Picture 8" descr="Graphical user interface&#10;&#10;Description automatically generated with low confidence"/>
+            <wp:cNvGraphicFramePr>
+              <a:graphicFrameLocks xmlns:a="http://schemas.openxmlformats.org/drawingml/2006/main" noChangeAspect="1"/>
+            </wp:cNvGraphicFramePr>
+            <a:graphic xmlns:a="http://schemas.openxmlformats.org/drawingml/2006/main">
+              <a:graphicData uri="http://schemas.openxmlformats.org/drawingml/2006/picture">
+                <pic:pic xmlns:pic="http://schemas.openxmlformats.org/drawingml/2006/picture">
+                  <pic:nvPicPr>
+                    <pic:cNvPr id="8" name="Picture 8" descr="Graphical user interface&#10;&#10;Description automatically generated with low confidence"/>
+                    <pic:cNvPicPr/>
+                  </pic:nvPicPr>
+                  <pic:blipFill>
+                    <a:blip r:embed="rId10"/>
+                    <a:stretch>
+                      <a:fillRect/>
+                    </a:stretch>
+                  </pic:blipFill>
+                  <pic:spPr>
+                    <a:xfrm>
+                      <a:off x="0" y="0"/>
+                      <a:ext cx="2681154" cy="1641061"/>
+                    </a:xfrm>
+                    <a:prstGeom prst="rect">
+                      <a:avLst/>
+                    </a:prstGeom>
+                  </pic:spPr>
+                </pic:pic>
+              </a:graphicData>
+            </a:graphic>
+          </wp:inline>
+        </w:drawing>
+      </w:r>
+      <w:r>
+        <w:rPr>
+          <w:rFonts w:ascii="Times New Roman" w:hAnsi="Times New Roman" w:cs="Times New Roman"/>
+          <w:i/>
+          <w:iCs/>
+        </w:rPr>
+        <w:drawing>
+          <wp:inline distT="0" distB="0" distL="0" distR="0" wp14:anchorId="7BF6C843" wp14:editId="7CF185BD">
+            <wp:extent cx="2674620" cy="1634490"/>
+            <wp:effectExtent l="0" t="0" r="0" b="3810"/>
+            <wp:docPr id="10" name="Picture 10" descr="A picture containing graphical user interface&#10;&#10;Description automatically generated"/>
+            <wp:cNvGraphicFramePr>
+              <a:graphicFrameLocks xmlns:a="http://schemas.openxmlformats.org/drawingml/2006/main" noChangeAspect="1"/>
+            </wp:cNvGraphicFramePr>
+            <a:graphic xmlns:a="http://schemas.openxmlformats.org/drawingml/2006/main">
+              <a:graphicData uri="http://schemas.openxmlformats.org/drawingml/2006/picture">
+                <pic:pic xmlns:pic="http://schemas.openxmlformats.org/drawingml/2006/picture">
+                  <pic:nvPicPr>
+                    <pic:cNvPr id="10" name="Picture 10" descr="A picture containing graphical user interface&#10;&#10;Description automatically generated"/>
+                    <pic:cNvPicPr/>
+                  </pic:nvPicPr>
+                  <pic:blipFill>
+                    <a:blip r:embed="rId11"/>
+                    <a:stretch>
+                      <a:fillRect/>
+                    </a:stretch>
+                  </pic:blipFill>
+                  <pic:spPr>
+                    <a:xfrm>
+                      <a:off x="0" y="0"/>
+                      <a:ext cx="2681173" cy="1638495"/>
+                    </a:xfrm>
+                    <a:prstGeom prst="rect">
+                      <a:avLst/>
+                    </a:prstGeom>
+                  </pic:spPr>
+                </pic:pic>
+              </a:graphicData>
+            </a:graphic>
+          </wp:inline>
+        </w:drawing>
+      </w:r>
+      <w:r>
+        <w:rPr>
+          <w:rFonts w:ascii="Times New Roman" w:hAnsi="Times New Roman" w:cs="Times New Roman"/>
+          <w:i/>
+          <w:iCs/>
+        </w:rPr>
+        <w:tab/>
+      </w:r>
+    </w:p>
+    <w:p>
+      <w:pPr>
+        <w:tabs>
+          <w:tab w:val="right" w:pos="9360"/>
+        </w:tabs>
+        <w:rPr>
+          <w:rFonts w:ascii="Times New Roman" w:hAnsi="Times New Roman" w:cs="Times New Roman"/>
+          <w:i/>
+          <w:iCs/>
+        </w:rPr>
+      </w:pPr>
+      <w:r>
+        <w:rPr>
+          <w:rFonts w:ascii="Times New Roman" w:hAnsi="Times New Roman" w:cs="Times New Roman"/>
+          <w:i/>
+          <w:iCs/>
+        </w:rPr>
+        <w:t>Python/direct_gpiozero.py</w:t>
+      </w:r>
+    </w:p>
+    <w:p>
+      <w:pPr>
+        <w:tabs>
+          <w:tab w:val="right" w:pos="9360"/>
+        </w:tabs>
+        <w:rPr>
+          <w:rFonts w:ascii="Times New Roman" w:hAnsi="Times New Roman" w:cs="Times New Roman"/>
+          <w:i/>
+          <w:iCs/>
+        </w:rPr>
+      </w:pPr>
+      <w:r>
+        <w:rPr>
+          <w:rFonts w:ascii="Times New Roman" w:hAnsi="Times New Roman" w:cs="Times New Roman"/>
+          <w:i/>
+          <w:iCs/>
+        </w:rPr>
+        <w:drawing>
+          <wp:inline distT="0" distB="0" distL="0" distR="0" wp14:anchorId="20F150C3" wp14:editId="02F46024">
+            <wp:extent cx="2636520" cy="1634023"/>
+            <wp:effectExtent l="0" t="0" r="0" b="4445"/>
+            <wp:docPr id="14" name="Picture 14" descr="Graphical user interface, diagram&#10;&#10;Description automatically generated"/>
+            <wp:cNvGraphicFramePr>
+              <a:graphicFrameLocks xmlns:a="http://schemas.openxmlformats.org/drawingml/2006/main" noChangeAspect="1"/>
+            </wp:cNvGraphicFramePr>
+            <a:graphic xmlns:a="http://schemas.openxmlformats.org/drawingml/2006/main">
+              <a:graphicData uri="http://schemas.openxmlformats.org/drawingml/2006/picture">
+                <pic:pic xmlns:pic="http://schemas.openxmlformats.org/drawingml/2006/picture">
+                  <pic:nvPicPr>
+                    <pic:cNvPr id="14" name="Picture 14" descr="Graphical user interface, diagram&#10;&#10;Description automatically generated"/>
+                    <pic:cNvPicPr/>
+                  </pic:nvPicPr>
+                  <pic:blipFill>
+                    <a:blip r:embed="rId12"/>
+                    <a:stretch>
+                      <a:fillRect/>
+                    </a:stretch>
+                  </pic:blipFill>
+                  <pic:spPr>
+                    <a:xfrm>
+                      <a:off x="0" y="0"/>
+                      <a:ext cx="2646689" cy="1640326"/>
+                    </a:xfrm>
+                    <a:prstGeom prst="rect">
+                      <a:avLst/>
+                    </a:prstGeom>
+                  </pic:spPr>
+                </pic:pic>
+              </a:graphicData>
+            </a:graphic>
+          </wp:inline>
+        </w:drawing>
+      </w:r>
+      <w:r>
+        <w:rPr>
+          <w:rFonts w:ascii="Times New Roman" w:hAnsi="Times New Roman" w:cs="Times New Roman"/>
+          <w:i/>
+          <w:iCs/>
+        </w:rPr>
+        <w:drawing>
+          <wp:inline distT="0" distB="0" distL="0" distR="0" wp14:anchorId="0D45FD26" wp14:editId="21BFE0E1">
+            <wp:extent cx="2636520" cy="1632614"/>
+            <wp:effectExtent l="0" t="0" r="0" b="5715"/>
+            <wp:docPr id="12" name="Picture 12" descr="Graphical user interface&#10;&#10;Description automatically generated with medium confidence"/>
+            <wp:cNvGraphicFramePr>
+              <a:graphicFrameLocks xmlns:a="http://schemas.openxmlformats.org/drawingml/2006/main" noChangeAspect="1"/>
+            </wp:cNvGraphicFramePr>
+            <a:graphic xmlns:a="http://schemas.openxmlformats.org/drawingml/2006/main">
+              <a:graphicData uri="http://schemas.openxmlformats.org/drawingml/2006/picture">
+                <pic:pic xmlns:pic="http://schemas.openxmlformats.org/drawingml/2006/picture">
+                  <pic:nvPicPr>
+                    <pic:cNvPr id="12" name="Picture 12" descr="Graphical user interface&#10;&#10;Description automatically generated with medium confidence"/>
+                    <pic:cNvPicPr/>
+                  </pic:nvPicPr>
+                  <pic:blipFill>
+                    <a:blip r:embed="rId13"/>
+                    <a:stretch>
+                      <a:fillRect/>
+                    </a:stretch>
+                  </pic:blipFill>
+                  <pic:spPr>
+                    <a:xfrm>
+                      <a:off x="0" y="0"/>
+                      <a:ext cx="2644126" cy="1637324"/>
+                    </a:xfrm>
+                    <a:prstGeom prst="rect">
+                      <a:avLst/>
+                    </a:prstGeom>
+                  </pic:spPr>
+                </pic:pic>
+              </a:graphicData>
+            </a:graphic>
+          </wp:inline>
+        </w:drawing>
+      </w:r>
+    </w:p>
+    <w:p>
+      <w:pPr>
+        <w:tabs>
+          <w:tab w:val="right" w:pos="9360"/>
+        </w:tabs>
+        <w:rPr>
+          <w:rFonts w:ascii="Times New Roman" w:hAnsi="Times New Roman" w:cs="Times New Roman"/>
+          <w:i/>
+          <w:iCs/>
+        </w:rPr>
+      </w:pPr>
+      <w:r>
+        <w:rPr>
+          <w:rFonts w:ascii="Times New Roman" w:hAnsi="Times New Roman" w:cs="Times New Roman"/>
+          <w:i/>
+          <w:iCs/>
+        </w:rPr>
+        <w:t>Python/callback_gpiozero.py</w:t>
+      </w:r>
+    </w:p>
+    <w:p>
+      <w:pPr>
+        <w:tabs>
+          <w:tab w:val="right" w:pos="9360"/>
+        </w:tabs>
+        <w:rPr>
+          <w:rFonts w:ascii="Times New Roman" w:hAnsi="Times New Roman" w:cs="Times New Roman"/>
+          <w:i/>
+          <w:iCs/>
+        </w:rPr>
+      </w:pPr>
+      <w:r>
+        <w:rPr>
+          <w:rFonts w:ascii="Times New Roman" w:hAnsi="Times New Roman" w:cs="Times New Roman"/>
+          <w:i/>
+          <w:iCs/>
+        </w:rPr>
+        <w:drawing>
+          <wp:inline distT="0" distB="0" distL="0" distR="0" wp14:anchorId="3A9DAA94" wp14:editId="60B37B59">
+            <wp:extent cx="2583553" cy="1607820"/>
+            <wp:effectExtent l="0" t="0" r="7620" b="0"/>
+            <wp:docPr id="15" name="Picture 15" descr="Diagram&#10;&#10;Description automatically generated"/>
+            <wp:cNvGraphicFramePr>
+              <a:graphicFrameLocks xmlns:a="http://schemas.openxmlformats.org/drawingml/2006/main" noChangeAspect="1"/>
+            </wp:cNvGraphicFramePr>
+            <a:graphic xmlns:a="http://schemas.openxmlformats.org/drawingml/2006/main">
+              <a:graphicData uri="http://schemas.openxmlformats.org/drawingml/2006/picture">
+                <pic:pic xmlns:pic="http://schemas.openxmlformats.org/drawingml/2006/picture">
+                  <pic:nvPicPr>
+                    <pic:cNvPr id="15" name="Picture 15" descr="Diagram&#10;&#10;Description automatically generated"/>
+                    <pic:cNvPicPr/>
+                  </pic:nvPicPr>
+                  <pic:blipFill>
+                    <a:blip r:embed="rId14"/>
+                    <a:stretch>
+                      <a:fillRect/>
+                    </a:stretch>
+                  </pic:blipFill>
+                  <pic:spPr>
+                    <a:xfrm>
+                      <a:off x="0" y="0"/>
+                      <a:ext cx="2591054" cy="1612488"/>
+                    </a:xfrm>
+                    <a:prstGeom prst="rect">
+                      <a:avLst/>
+                    </a:prstGeom>
+                  </pic:spPr>
+                </pic:pic>
+              </a:graphicData>
+            </a:graphic>
+          </wp:inline>
+        </w:drawing>
+      </w:r>
+      <w:r>
+        <w:rPr>
+          <w:rFonts w:ascii="Times New Roman" w:hAnsi="Times New Roman" w:cs="Times New Roman"/>
+          <w:i/>
+          <w:iCs/>
+        </w:rPr>
+        <w:drawing>
+          <wp:inline distT="0" distB="0" distL="0" distR="0" wp14:anchorId="4F841517" wp14:editId="50582253">
+            <wp:extent cx="2773680" cy="1617091"/>
+            <wp:effectExtent l="0" t="0" r="7620" b="2540"/>
+            <wp:docPr id="16" name="Picture 16" descr="Diagram&#10;&#10;Description automatically generated"/>
+            <wp:cNvGraphicFramePr>
+              <a:graphicFrameLocks xmlns:a="http://schemas.openxmlformats.org/drawingml/2006/main" noChangeAspect="1"/>
+            </wp:cNvGraphicFramePr>
+            <a:graphic xmlns:a="http://schemas.openxmlformats.org/drawingml/2006/main">
+              <a:graphicData uri="http://schemas.openxmlformats.org/drawingml/2006/picture">
+                <pic:pic xmlns:pic="http://schemas.openxmlformats.org/drawingml/2006/picture">
+                  <pic:nvPicPr>
+                    <pic:cNvPr id="16" name="Picture 16" descr="Diagram&#10;&#10;Description automatically generated"/>
+                    <pic:cNvPicPr/>
+                  </pic:nvPicPr>
+                  <pic:blipFill>
+                    <a:blip r:embed="rId15"/>
+                    <a:stretch>
+                      <a:fillRect/>
+                    </a:stretch>
+                  </pic:blipFill>
+                  <pic:spPr>
+                    <a:xfrm>
+                      <a:off x="0" y="0"/>
+                      <a:ext cx="2793942" cy="1628904"/>
                     </a:xfrm>
                     <a:prstGeom prst="rect">
                       <a:avLst/>

</xml_diff>

<commit_message>
updated kernel module to impulse (I hope)
</commit_message>
<xml_diff>
--- a/Project 1.docx
+++ b/Project 1.docx
@@ -1563,76 +1563,124 @@
                 <w:szCs w:val="20"/>
               </w:rPr>
             </w:pPr>
-          </w:p>
-        </w:tc>
-        <w:tc>
-          <w:tcPr>
-            <w:tcW w:w="1336" w:type="dxa"/>
-          </w:tcPr>
-          <w:p>
-            <w:pPr>
-              <w:rPr>
-                <w:rFonts w:ascii="Times New Roman" w:hAnsi="Times New Roman" w:cs="Times New Roman"/>
-                <w:sz w:val="20"/>
-                <w:szCs w:val="20"/>
-              </w:rPr>
-            </w:pPr>
-          </w:p>
-        </w:tc>
-        <w:tc>
-          <w:tcPr>
-            <w:tcW w:w="1336" w:type="dxa"/>
-          </w:tcPr>
-          <w:p>
-            <w:pPr>
-              <w:rPr>
-                <w:rFonts w:ascii="Times New Roman" w:hAnsi="Times New Roman" w:cs="Times New Roman"/>
-                <w:sz w:val="20"/>
-                <w:szCs w:val="20"/>
-              </w:rPr>
-            </w:pPr>
-          </w:p>
-        </w:tc>
-        <w:tc>
-          <w:tcPr>
-            <w:tcW w:w="1336" w:type="dxa"/>
-          </w:tcPr>
-          <w:p>
-            <w:pPr>
-              <w:rPr>
-                <w:rFonts w:ascii="Times New Roman" w:hAnsi="Times New Roman" w:cs="Times New Roman"/>
-                <w:sz w:val="20"/>
-                <w:szCs w:val="20"/>
-              </w:rPr>
-            </w:pPr>
-          </w:p>
-        </w:tc>
-        <w:tc>
-          <w:tcPr>
-            <w:tcW w:w="1336" w:type="dxa"/>
-          </w:tcPr>
-          <w:p>
-            <w:pPr>
-              <w:rPr>
-                <w:rFonts w:ascii="Times New Roman" w:hAnsi="Times New Roman" w:cs="Times New Roman"/>
-                <w:sz w:val="20"/>
-                <w:szCs w:val="20"/>
-              </w:rPr>
-            </w:pPr>
-          </w:p>
-        </w:tc>
-        <w:tc>
-          <w:tcPr>
-            <w:tcW w:w="1336" w:type="dxa"/>
-          </w:tcPr>
-          <w:p>
-            <w:pPr>
-              <w:rPr>
-                <w:rFonts w:ascii="Times New Roman" w:hAnsi="Times New Roman" w:cs="Times New Roman"/>
-                <w:sz w:val="20"/>
-                <w:szCs w:val="20"/>
-              </w:rPr>
-            </w:pPr>
+            <w:r>
+              <w:rPr>
+                <w:rFonts w:ascii="Times New Roman" w:hAnsi="Times New Roman" w:cs="Times New Roman"/>
+                <w:sz w:val="20"/>
+                <w:szCs w:val="20"/>
+              </w:rPr>
+              <w:t>178.7 ns</w:t>
+            </w:r>
+          </w:p>
+        </w:tc>
+        <w:tc>
+          <w:tcPr>
+            <w:tcW w:w="1336" w:type="dxa"/>
+          </w:tcPr>
+          <w:p>
+            <w:pPr>
+              <w:rPr>
+                <w:rFonts w:ascii="Times New Roman" w:hAnsi="Times New Roman" w:cs="Times New Roman"/>
+                <w:sz w:val="20"/>
+                <w:szCs w:val="20"/>
+              </w:rPr>
+            </w:pPr>
+            <w:r>
+              <w:rPr>
+                <w:rFonts w:ascii="Times New Roman" w:hAnsi="Times New Roman" w:cs="Times New Roman"/>
+                <w:sz w:val="20"/>
+                <w:szCs w:val="20"/>
+              </w:rPr>
+              <w:t>571.45 ns</w:t>
+            </w:r>
+          </w:p>
+        </w:tc>
+        <w:tc>
+          <w:tcPr>
+            <w:tcW w:w="1336" w:type="dxa"/>
+          </w:tcPr>
+          <w:p>
+            <w:pPr>
+              <w:rPr>
+                <w:rFonts w:ascii="Times New Roman" w:hAnsi="Times New Roman" w:cs="Times New Roman"/>
+                <w:sz w:val="20"/>
+                <w:szCs w:val="20"/>
+              </w:rPr>
+            </w:pPr>
+            <w:r>
+              <w:rPr>
+                <w:rFonts w:ascii="Times New Roman" w:hAnsi="Times New Roman" w:cs="Times New Roman"/>
+                <w:sz w:val="20"/>
+                <w:szCs w:val="20"/>
+              </w:rPr>
+              <w:t>2.9733 us</w:t>
+            </w:r>
+          </w:p>
+        </w:tc>
+        <w:tc>
+          <w:tcPr>
+            <w:tcW w:w="1336" w:type="dxa"/>
+          </w:tcPr>
+          <w:p>
+            <w:pPr>
+              <w:rPr>
+                <w:rFonts w:ascii="Times New Roman" w:hAnsi="Times New Roman" w:cs="Times New Roman"/>
+                <w:sz w:val="20"/>
+                <w:szCs w:val="20"/>
+              </w:rPr>
+            </w:pPr>
+            <w:r>
+              <w:rPr>
+                <w:rFonts w:ascii="Times New Roman" w:hAnsi="Times New Roman" w:cs="Times New Roman"/>
+                <w:sz w:val="20"/>
+                <w:szCs w:val="20"/>
+              </w:rPr>
+              <w:t>80.514 ns</w:t>
+            </w:r>
+          </w:p>
+        </w:tc>
+        <w:tc>
+          <w:tcPr>
+            <w:tcW w:w="1336" w:type="dxa"/>
+          </w:tcPr>
+          <w:p>
+            <w:pPr>
+              <w:rPr>
+                <w:rFonts w:ascii="Times New Roman" w:hAnsi="Times New Roman" w:cs="Times New Roman"/>
+                <w:sz w:val="20"/>
+                <w:szCs w:val="20"/>
+              </w:rPr>
+            </w:pPr>
+            <w:r>
+              <w:rPr>
+                <w:rFonts w:ascii="Times New Roman" w:hAnsi="Times New Roman" w:cs="Times New Roman"/>
+                <w:sz w:val="20"/>
+                <w:szCs w:val="20"/>
+              </w:rPr>
+              <w:t>435.5 ns</w:t>
+            </w:r>
+          </w:p>
+        </w:tc>
+        <w:tc>
+          <w:tcPr>
+            <w:tcW w:w="1336" w:type="dxa"/>
+          </w:tcPr>
+          <w:p>
+            <w:pPr>
+              <w:rPr>
+                <w:rFonts w:ascii="Times New Roman" w:hAnsi="Times New Roman" w:cs="Times New Roman"/>
+                <w:sz w:val="20"/>
+                <w:szCs w:val="20"/>
+              </w:rPr>
+            </w:pPr>
+            <w:r>
+              <w:rPr>
+                <w:rFonts w:ascii="Times New Roman" w:hAnsi="Times New Roman" w:cs="Times New Roman"/>
+                <w:sz w:val="20"/>
+                <w:szCs w:val="20"/>
+              </w:rPr>
+              <w:t>2.9733 us</w:t>
+            </w:r>
           </w:p>
         </w:tc>
       </w:tr>
@@ -1675,76 +1723,124 @@
                 <w:szCs w:val="20"/>
               </w:rPr>
             </w:pPr>
-          </w:p>
-        </w:tc>
-        <w:tc>
-          <w:tcPr>
-            <w:tcW w:w="1336" w:type="dxa"/>
-          </w:tcPr>
-          <w:p>
-            <w:pPr>
-              <w:rPr>
-                <w:rFonts w:ascii="Times New Roman" w:hAnsi="Times New Roman" w:cs="Times New Roman"/>
-                <w:sz w:val="20"/>
-                <w:szCs w:val="20"/>
-              </w:rPr>
-            </w:pPr>
-          </w:p>
-        </w:tc>
-        <w:tc>
-          <w:tcPr>
-            <w:tcW w:w="1336" w:type="dxa"/>
-          </w:tcPr>
-          <w:p>
-            <w:pPr>
-              <w:rPr>
-                <w:rFonts w:ascii="Times New Roman" w:hAnsi="Times New Roman" w:cs="Times New Roman"/>
-                <w:sz w:val="20"/>
-                <w:szCs w:val="20"/>
-              </w:rPr>
-            </w:pPr>
-          </w:p>
-        </w:tc>
-        <w:tc>
-          <w:tcPr>
-            <w:tcW w:w="1336" w:type="dxa"/>
-          </w:tcPr>
-          <w:p>
-            <w:pPr>
-              <w:rPr>
-                <w:rFonts w:ascii="Times New Roman" w:hAnsi="Times New Roman" w:cs="Times New Roman"/>
-                <w:sz w:val="20"/>
-                <w:szCs w:val="20"/>
-              </w:rPr>
-            </w:pPr>
-          </w:p>
-        </w:tc>
-        <w:tc>
-          <w:tcPr>
-            <w:tcW w:w="1336" w:type="dxa"/>
-          </w:tcPr>
-          <w:p>
-            <w:pPr>
-              <w:rPr>
-                <w:rFonts w:ascii="Times New Roman" w:hAnsi="Times New Roman" w:cs="Times New Roman"/>
-                <w:sz w:val="20"/>
-                <w:szCs w:val="20"/>
-              </w:rPr>
-            </w:pPr>
-          </w:p>
-        </w:tc>
-        <w:tc>
-          <w:tcPr>
-            <w:tcW w:w="1336" w:type="dxa"/>
-          </w:tcPr>
-          <w:p>
-            <w:pPr>
-              <w:rPr>
-                <w:rFonts w:ascii="Times New Roman" w:hAnsi="Times New Roman" w:cs="Times New Roman"/>
-                <w:sz w:val="20"/>
-                <w:szCs w:val="20"/>
-              </w:rPr>
-            </w:pPr>
+            <w:r>
+              <w:rPr>
+                <w:rFonts w:ascii="Times New Roman" w:hAnsi="Times New Roman" w:cs="Times New Roman"/>
+                <w:sz w:val="20"/>
+                <w:szCs w:val="20"/>
+              </w:rPr>
+              <w:t>6.4109 us</w:t>
+            </w:r>
+          </w:p>
+        </w:tc>
+        <w:tc>
+          <w:tcPr>
+            <w:tcW w:w="1336" w:type="dxa"/>
+          </w:tcPr>
+          <w:p>
+            <w:pPr>
+              <w:rPr>
+                <w:rFonts w:ascii="Times New Roman" w:hAnsi="Times New Roman" w:cs="Times New Roman"/>
+                <w:sz w:val="20"/>
+                <w:szCs w:val="20"/>
+              </w:rPr>
+            </w:pPr>
+            <w:r>
+              <w:rPr>
+                <w:rFonts w:ascii="Times New Roman" w:hAnsi="Times New Roman" w:cs="Times New Roman"/>
+                <w:sz w:val="20"/>
+                <w:szCs w:val="20"/>
+              </w:rPr>
+              <w:t>11.486 us</w:t>
+            </w:r>
+          </w:p>
+        </w:tc>
+        <w:tc>
+          <w:tcPr>
+            <w:tcW w:w="1336" w:type="dxa"/>
+          </w:tcPr>
+          <w:p>
+            <w:pPr>
+              <w:rPr>
+                <w:rFonts w:ascii="Times New Roman" w:hAnsi="Times New Roman" w:cs="Times New Roman"/>
+                <w:sz w:val="20"/>
+                <w:szCs w:val="20"/>
+              </w:rPr>
+            </w:pPr>
+            <w:r>
+              <w:rPr>
+                <w:rFonts w:ascii="Times New Roman" w:hAnsi="Times New Roman" w:cs="Times New Roman"/>
+                <w:sz w:val="20"/>
+                <w:szCs w:val="20"/>
+              </w:rPr>
+              <w:t>17.196 us</w:t>
+            </w:r>
+          </w:p>
+        </w:tc>
+        <w:tc>
+          <w:tcPr>
+            <w:tcW w:w="1336" w:type="dxa"/>
+          </w:tcPr>
+          <w:p>
+            <w:pPr>
+              <w:rPr>
+                <w:rFonts w:ascii="Times New Roman" w:hAnsi="Times New Roman" w:cs="Times New Roman"/>
+                <w:sz w:val="20"/>
+                <w:szCs w:val="20"/>
+              </w:rPr>
+            </w:pPr>
+            <w:r>
+              <w:rPr>
+                <w:rFonts w:ascii="Times New Roman" w:hAnsi="Times New Roman" w:cs="Times New Roman"/>
+                <w:sz w:val="20"/>
+                <w:szCs w:val="20"/>
+              </w:rPr>
+              <w:t>3.9789 us</w:t>
+            </w:r>
+          </w:p>
+        </w:tc>
+        <w:tc>
+          <w:tcPr>
+            <w:tcW w:w="1336" w:type="dxa"/>
+          </w:tcPr>
+          <w:p>
+            <w:pPr>
+              <w:rPr>
+                <w:rFonts w:ascii="Times New Roman" w:hAnsi="Times New Roman" w:cs="Times New Roman"/>
+                <w:sz w:val="20"/>
+                <w:szCs w:val="20"/>
+              </w:rPr>
+            </w:pPr>
+            <w:r>
+              <w:rPr>
+                <w:rFonts w:ascii="Times New Roman" w:hAnsi="Times New Roman" w:cs="Times New Roman"/>
+                <w:sz w:val="20"/>
+                <w:szCs w:val="20"/>
+              </w:rPr>
+              <w:t>7.0453 us</w:t>
+            </w:r>
+          </w:p>
+        </w:tc>
+        <w:tc>
+          <w:tcPr>
+            <w:tcW w:w="1336" w:type="dxa"/>
+          </w:tcPr>
+          <w:p>
+            <w:pPr>
+              <w:rPr>
+                <w:rFonts w:ascii="Times New Roman" w:hAnsi="Times New Roman" w:cs="Times New Roman"/>
+                <w:sz w:val="20"/>
+                <w:szCs w:val="20"/>
+              </w:rPr>
+            </w:pPr>
+            <w:r>
+              <w:rPr>
+                <w:rFonts w:ascii="Times New Roman" w:hAnsi="Times New Roman" w:cs="Times New Roman"/>
+                <w:sz w:val="20"/>
+                <w:szCs w:val="20"/>
+              </w:rPr>
+              <w:t>15.293 us</w:t>
+            </w:r>
           </w:p>
         </w:tc>
       </w:tr>
@@ -1787,76 +1883,132 @@
                 <w:szCs w:val="20"/>
               </w:rPr>
             </w:pPr>
-          </w:p>
-        </w:tc>
-        <w:tc>
-          <w:tcPr>
-            <w:tcW w:w="1336" w:type="dxa"/>
-          </w:tcPr>
-          <w:p>
-            <w:pPr>
-              <w:rPr>
-                <w:rFonts w:ascii="Times New Roman" w:hAnsi="Times New Roman" w:cs="Times New Roman"/>
-                <w:sz w:val="20"/>
-                <w:szCs w:val="20"/>
-              </w:rPr>
-            </w:pPr>
-          </w:p>
-        </w:tc>
-        <w:tc>
-          <w:tcPr>
-            <w:tcW w:w="1336" w:type="dxa"/>
-          </w:tcPr>
-          <w:p>
-            <w:pPr>
-              <w:rPr>
-                <w:rFonts w:ascii="Times New Roman" w:hAnsi="Times New Roman" w:cs="Times New Roman"/>
-                <w:sz w:val="20"/>
-                <w:szCs w:val="20"/>
-              </w:rPr>
-            </w:pPr>
-          </w:p>
-        </w:tc>
-        <w:tc>
-          <w:tcPr>
-            <w:tcW w:w="1336" w:type="dxa"/>
-          </w:tcPr>
-          <w:p>
-            <w:pPr>
-              <w:rPr>
-                <w:rFonts w:ascii="Times New Roman" w:hAnsi="Times New Roman" w:cs="Times New Roman"/>
-                <w:sz w:val="20"/>
-                <w:szCs w:val="20"/>
-              </w:rPr>
-            </w:pPr>
-          </w:p>
-        </w:tc>
-        <w:tc>
-          <w:tcPr>
-            <w:tcW w:w="1336" w:type="dxa"/>
-          </w:tcPr>
-          <w:p>
-            <w:pPr>
-              <w:rPr>
-                <w:rFonts w:ascii="Times New Roman" w:hAnsi="Times New Roman" w:cs="Times New Roman"/>
-                <w:sz w:val="20"/>
-                <w:szCs w:val="20"/>
-              </w:rPr>
-            </w:pPr>
-          </w:p>
-        </w:tc>
-        <w:tc>
-          <w:tcPr>
-            <w:tcW w:w="1336" w:type="dxa"/>
-          </w:tcPr>
-          <w:p>
-            <w:pPr>
-              <w:rPr>
-                <w:rFonts w:ascii="Times New Roman" w:hAnsi="Times New Roman" w:cs="Times New Roman"/>
-                <w:sz w:val="20"/>
-                <w:szCs w:val="20"/>
-              </w:rPr>
-            </w:pPr>
+            <w:r>
+              <w:rPr>
+                <w:rFonts w:ascii="Times New Roman" w:hAnsi="Times New Roman" w:cs="Times New Roman"/>
+                <w:sz w:val="20"/>
+                <w:szCs w:val="20"/>
+              </w:rPr>
+              <w:t>8.1057 us</w:t>
+            </w:r>
+          </w:p>
+        </w:tc>
+        <w:tc>
+          <w:tcPr>
+            <w:tcW w:w="1336" w:type="dxa"/>
+          </w:tcPr>
+          <w:p>
+            <w:pPr>
+              <w:rPr>
+                <w:rFonts w:ascii="Times New Roman" w:hAnsi="Times New Roman" w:cs="Times New Roman"/>
+                <w:sz w:val="20"/>
+                <w:szCs w:val="20"/>
+              </w:rPr>
+            </w:pPr>
+            <w:r>
+              <w:rPr>
+                <w:rFonts w:ascii="Times New Roman" w:hAnsi="Times New Roman" w:cs="Times New Roman"/>
+                <w:sz w:val="20"/>
+                <w:szCs w:val="20"/>
+              </w:rPr>
+              <w:t>22.305 us</w:t>
+            </w:r>
+          </w:p>
+        </w:tc>
+        <w:tc>
+          <w:tcPr>
+            <w:tcW w:w="1336" w:type="dxa"/>
+          </w:tcPr>
+          <w:p>
+            <w:pPr>
+              <w:rPr>
+                <w:rFonts w:ascii="Times New Roman" w:hAnsi="Times New Roman" w:cs="Times New Roman"/>
+                <w:sz w:val="20"/>
+                <w:szCs w:val="20"/>
+              </w:rPr>
+            </w:pPr>
+            <w:r>
+              <w:rPr>
+                <w:rFonts w:ascii="Times New Roman" w:hAnsi="Times New Roman" w:cs="Times New Roman"/>
+                <w:sz w:val="20"/>
+                <w:szCs w:val="20"/>
+              </w:rPr>
+              <w:t>40.432 u</w:t>
+            </w:r>
+            <w:r>
+              <w:rPr>
+                <w:rFonts w:ascii="Times New Roman" w:hAnsi="Times New Roman" w:cs="Times New Roman"/>
+                <w:sz w:val="20"/>
+                <w:szCs w:val="20"/>
+              </w:rPr>
+              <w:t>s</w:t>
+            </w:r>
+          </w:p>
+        </w:tc>
+        <w:tc>
+          <w:tcPr>
+            <w:tcW w:w="1336" w:type="dxa"/>
+          </w:tcPr>
+          <w:p>
+            <w:pPr>
+              <w:rPr>
+                <w:rFonts w:ascii="Times New Roman" w:hAnsi="Times New Roman" w:cs="Times New Roman"/>
+                <w:sz w:val="20"/>
+                <w:szCs w:val="20"/>
+              </w:rPr>
+            </w:pPr>
+            <w:r>
+              <w:rPr>
+                <w:rFonts w:ascii="Times New Roman" w:hAnsi="Times New Roman" w:cs="Times New Roman"/>
+                <w:sz w:val="20"/>
+                <w:szCs w:val="20"/>
+              </w:rPr>
+              <w:t>5.5378 us</w:t>
+            </w:r>
+          </w:p>
+        </w:tc>
+        <w:tc>
+          <w:tcPr>
+            <w:tcW w:w="1336" w:type="dxa"/>
+          </w:tcPr>
+          <w:p>
+            <w:pPr>
+              <w:rPr>
+                <w:rFonts w:ascii="Times New Roman" w:hAnsi="Times New Roman" w:cs="Times New Roman"/>
+                <w:sz w:val="20"/>
+                <w:szCs w:val="20"/>
+              </w:rPr>
+            </w:pPr>
+            <w:r>
+              <w:rPr>
+                <w:rFonts w:ascii="Times New Roman" w:hAnsi="Times New Roman" w:cs="Times New Roman"/>
+                <w:sz w:val="20"/>
+                <w:szCs w:val="20"/>
+              </w:rPr>
+              <w:t>13.846 us</w:t>
+            </w:r>
+          </w:p>
+        </w:tc>
+        <w:tc>
+          <w:tcPr>
+            <w:tcW w:w="1336" w:type="dxa"/>
+          </w:tcPr>
+          <w:p>
+            <w:pPr>
+              <w:rPr>
+                <w:rFonts w:ascii="Times New Roman" w:hAnsi="Times New Roman" w:cs="Times New Roman"/>
+                <w:sz w:val="20"/>
+                <w:szCs w:val="20"/>
+              </w:rPr>
+            </w:pPr>
+            <w:r>
+              <w:rPr>
+                <w:rFonts w:ascii="Times New Roman" w:hAnsi="Times New Roman" w:cs="Times New Roman"/>
+                <w:sz w:val="20"/>
+                <w:szCs w:val="20"/>
+              </w:rPr>
+              <w:t>24.269 us</w:t>
+            </w:r>
           </w:p>
         </w:tc>
       </w:tr>
@@ -2607,6 +2759,12 @@
                 <w:rFonts w:ascii="Times New Roman" w:hAnsi="Times New Roman" w:cs="Times New Roman"/>
               </w:rPr>
             </w:pPr>
+            <w:r>
+              <w:rPr>
+                <w:rFonts w:ascii="Times New Roman" w:hAnsi="Times New Roman" w:cs="Times New Roman"/>
+              </w:rPr>
+              <w:t>100</w:t>
+            </w:r>
           </w:p>
         </w:tc>
         <w:tc>
@@ -2619,6 +2777,12 @@
                 <w:rFonts w:ascii="Times New Roman" w:hAnsi="Times New Roman" w:cs="Times New Roman"/>
               </w:rPr>
             </w:pPr>
+            <w:r>
+              <w:rPr>
+                <w:rFonts w:ascii="Times New Roman" w:hAnsi="Times New Roman" w:cs="Times New Roman"/>
+              </w:rPr>
+              <w:t>100</w:t>
+            </w:r>
           </w:p>
         </w:tc>
       </w:tr>
@@ -2658,6 +2822,12 @@
                 <w:rFonts w:ascii="Times New Roman" w:hAnsi="Times New Roman" w:cs="Times New Roman"/>
               </w:rPr>
             </w:pPr>
+            <w:r>
+              <w:rPr>
+                <w:rFonts w:ascii="Times New Roman" w:hAnsi="Times New Roman" w:cs="Times New Roman"/>
+              </w:rPr>
+              <w:t>100</w:t>
+            </w:r>
           </w:p>
         </w:tc>
         <w:tc>
@@ -2670,6 +2840,12 @@
                 <w:rFonts w:ascii="Times New Roman" w:hAnsi="Times New Roman" w:cs="Times New Roman"/>
               </w:rPr>
             </w:pPr>
+            <w:r>
+              <w:rPr>
+                <w:rFonts w:ascii="Times New Roman" w:hAnsi="Times New Roman" w:cs="Times New Roman"/>
+              </w:rPr>
+              <w:t>100</w:t>
+            </w:r>
           </w:p>
         </w:tc>
       </w:tr>
@@ -2709,6 +2885,12 @@
                 <w:rFonts w:ascii="Times New Roman" w:hAnsi="Times New Roman" w:cs="Times New Roman"/>
               </w:rPr>
             </w:pPr>
+            <w:r>
+              <w:rPr>
+                <w:rFonts w:ascii="Times New Roman" w:hAnsi="Times New Roman" w:cs="Times New Roman"/>
+              </w:rPr>
+              <w:t>100</w:t>
+            </w:r>
           </w:p>
         </w:tc>
         <w:tc>
@@ -2721,6 +2903,12 @@
                 <w:rFonts w:ascii="Times New Roman" w:hAnsi="Times New Roman" w:cs="Times New Roman"/>
               </w:rPr>
             </w:pPr>
+            <w:r>
+              <w:rPr>
+                <w:rFonts w:ascii="Times New Roman" w:hAnsi="Times New Roman" w:cs="Times New Roman"/>
+              </w:rPr>
+              <w:t>100</w:t>
+            </w:r>
           </w:p>
         </w:tc>
       </w:tr>
@@ -3518,6 +3706,354 @@
                     <a:xfrm>
                       <a:off x="0" y="0"/>
                       <a:ext cx="2793942" cy="1628904"/>
+                    </a:xfrm>
+                    <a:prstGeom prst="rect">
+                      <a:avLst/>
+                    </a:prstGeom>
+                  </pic:spPr>
+                </pic:pic>
+              </a:graphicData>
+            </a:graphic>
+          </wp:inline>
+        </w:drawing>
+      </w:r>
+    </w:p>
+    <w:p>
+      <w:pPr>
+        <w:tabs>
+          <w:tab w:val="right" w:pos="9360"/>
+        </w:tabs>
+        <w:rPr>
+          <w:rFonts w:ascii="Times New Roman" w:hAnsi="Times New Roman" w:cs="Times New Roman"/>
+          <w:i/>
+          <w:iCs/>
+        </w:rPr>
+      </w:pPr>
+      <w:r>
+        <w:rPr>
+          <w:rFonts w:ascii="Times New Roman" w:hAnsi="Times New Roman" w:cs="Times New Roman"/>
+          <w:i/>
+          <w:iCs/>
+        </w:rPr>
+        <w:t>C_devmem_echo</w:t>
+      </w:r>
+    </w:p>
+    <w:p>
+      <w:pPr>
+        <w:tabs>
+          <w:tab w:val="right" w:pos="9360"/>
+        </w:tabs>
+        <w:rPr>
+          <w:rFonts w:ascii="Times New Roman" w:hAnsi="Times New Roman" w:cs="Times New Roman"/>
+          <w:i/>
+          <w:iCs/>
+        </w:rPr>
+      </w:pPr>
+      <w:r>
+        <w:rPr>
+          <w:rFonts w:ascii="Times New Roman" w:hAnsi="Times New Roman" w:cs="Times New Roman"/>
+          <w:i/>
+          <w:iCs/>
+        </w:rPr>
+        <w:drawing>
+          <wp:inline distT="0" distB="0" distL="0" distR="0" wp14:anchorId="488A3AC4" wp14:editId="2E260014">
+            <wp:extent cx="2644140" cy="1520663"/>
+            <wp:effectExtent l="0" t="0" r="3810" b="3810"/>
+            <wp:docPr id="17" name="Picture 17" descr="Graphical user interface&#10;&#10;Description automatically generated"/>
+            <wp:cNvGraphicFramePr>
+              <a:graphicFrameLocks xmlns:a="http://schemas.openxmlformats.org/drawingml/2006/main" noChangeAspect="1"/>
+            </wp:cNvGraphicFramePr>
+            <a:graphic xmlns:a="http://schemas.openxmlformats.org/drawingml/2006/main">
+              <a:graphicData uri="http://schemas.openxmlformats.org/drawingml/2006/picture">
+                <pic:pic xmlns:pic="http://schemas.openxmlformats.org/drawingml/2006/picture">
+                  <pic:nvPicPr>
+                    <pic:cNvPr id="17" name="Picture 17" descr="Graphical user interface&#10;&#10;Description automatically generated"/>
+                    <pic:cNvPicPr/>
+                  </pic:nvPicPr>
+                  <pic:blipFill>
+                    <a:blip r:embed="rId16"/>
+                    <a:stretch>
+                      <a:fillRect/>
+                    </a:stretch>
+                  </pic:blipFill>
+                  <pic:spPr>
+                    <a:xfrm>
+                      <a:off x="0" y="0"/>
+                      <a:ext cx="2658764" cy="1529074"/>
+                    </a:xfrm>
+                    <a:prstGeom prst="rect">
+                      <a:avLst/>
+                    </a:prstGeom>
+                  </pic:spPr>
+                </pic:pic>
+              </a:graphicData>
+            </a:graphic>
+          </wp:inline>
+        </w:drawing>
+      </w:r>
+      <w:r>
+        <w:rPr>
+          <w:rFonts w:ascii="Times New Roman" w:hAnsi="Times New Roman" w:cs="Times New Roman"/>
+          <w:i/>
+          <w:iCs/>
+        </w:rPr>
+        <w:drawing>
+          <wp:inline distT="0" distB="0" distL="0" distR="0" wp14:anchorId="69DC5892" wp14:editId="30AF461F">
+            <wp:extent cx="2667000" cy="1546632"/>
+            <wp:effectExtent l="0" t="0" r="0" b="0"/>
+            <wp:docPr id="18" name="Picture 18" descr="Graphical user interface, chart&#10;&#10;Description automatically generated"/>
+            <wp:cNvGraphicFramePr>
+              <a:graphicFrameLocks xmlns:a="http://schemas.openxmlformats.org/drawingml/2006/main" noChangeAspect="1"/>
+            </wp:cNvGraphicFramePr>
+            <a:graphic xmlns:a="http://schemas.openxmlformats.org/drawingml/2006/main">
+              <a:graphicData uri="http://schemas.openxmlformats.org/drawingml/2006/picture">
+                <pic:pic xmlns:pic="http://schemas.openxmlformats.org/drawingml/2006/picture">
+                  <pic:nvPicPr>
+                    <pic:cNvPr id="18" name="Picture 18" descr="Graphical user interface, chart&#10;&#10;Description automatically generated"/>
+                    <pic:cNvPicPr/>
+                  </pic:nvPicPr>
+                  <pic:blipFill>
+                    <a:blip r:embed="rId17"/>
+                    <a:stretch>
+                      <a:fillRect/>
+                    </a:stretch>
+                  </pic:blipFill>
+                  <pic:spPr>
+                    <a:xfrm>
+                      <a:off x="0" y="0"/>
+                      <a:ext cx="2689935" cy="1559933"/>
+                    </a:xfrm>
+                    <a:prstGeom prst="rect">
+                      <a:avLst/>
+                    </a:prstGeom>
+                  </pic:spPr>
+                </pic:pic>
+              </a:graphicData>
+            </a:graphic>
+          </wp:inline>
+        </w:drawing>
+      </w:r>
+    </w:p>
+    <w:p>
+      <w:pPr>
+        <w:tabs>
+          <w:tab w:val="right" w:pos="9360"/>
+        </w:tabs>
+        <w:rPr>
+          <w:rFonts w:ascii="Times New Roman" w:hAnsi="Times New Roman" w:cs="Times New Roman"/>
+          <w:i/>
+          <w:iCs/>
+        </w:rPr>
+      </w:pPr>
+      <w:r>
+        <w:rPr>
+          <w:rFonts w:ascii="Times New Roman" w:hAnsi="Times New Roman" w:cs="Times New Roman"/>
+          <w:i/>
+          <w:iCs/>
+        </w:rPr>
+        <w:t>C_gpiod_echo</w:t>
+      </w:r>
+    </w:p>
+    <w:p>
+      <w:pPr>
+        <w:tabs>
+          <w:tab w:val="right" w:pos="9360"/>
+        </w:tabs>
+        <w:rPr>
+          <w:rFonts w:ascii="Times New Roman" w:hAnsi="Times New Roman" w:cs="Times New Roman"/>
+          <w:i/>
+          <w:iCs/>
+        </w:rPr>
+      </w:pPr>
+      <w:r>
+        <w:rPr>
+          <w:rFonts w:ascii="Times New Roman" w:hAnsi="Times New Roman" w:cs="Times New Roman"/>
+          <w:i/>
+          <w:iCs/>
+        </w:rPr>
+        <w:drawing>
+          <wp:inline distT="0" distB="0" distL="0" distR="0" wp14:anchorId="44C6D11F" wp14:editId="038F0D4A">
+            <wp:extent cx="2659380" cy="1543634"/>
+            <wp:effectExtent l="0" t="0" r="7620" b="0"/>
+            <wp:docPr id="19" name="Picture 19" descr="Graphical user interface&#10;&#10;Description automatically generated"/>
+            <wp:cNvGraphicFramePr>
+              <a:graphicFrameLocks xmlns:a="http://schemas.openxmlformats.org/drawingml/2006/main" noChangeAspect="1"/>
+            </wp:cNvGraphicFramePr>
+            <a:graphic xmlns:a="http://schemas.openxmlformats.org/drawingml/2006/main">
+              <a:graphicData uri="http://schemas.openxmlformats.org/drawingml/2006/picture">
+                <pic:pic xmlns:pic="http://schemas.openxmlformats.org/drawingml/2006/picture">
+                  <pic:nvPicPr>
+                    <pic:cNvPr id="19" name="Picture 19" descr="Graphical user interface&#10;&#10;Description automatically generated"/>
+                    <pic:cNvPicPr/>
+                  </pic:nvPicPr>
+                  <pic:blipFill>
+                    <a:blip r:embed="rId18"/>
+                    <a:stretch>
+                      <a:fillRect/>
+                    </a:stretch>
+                  </pic:blipFill>
+                  <pic:spPr>
+                    <a:xfrm>
+                      <a:off x="0" y="0"/>
+                      <a:ext cx="2673087" cy="1551590"/>
+                    </a:xfrm>
+                    <a:prstGeom prst="rect">
+                      <a:avLst/>
+                    </a:prstGeom>
+                  </pic:spPr>
+                </pic:pic>
+              </a:graphicData>
+            </a:graphic>
+          </wp:inline>
+        </w:drawing>
+      </w:r>
+      <w:r>
+        <w:rPr>
+          <w:rFonts w:ascii="Times New Roman" w:hAnsi="Times New Roman" w:cs="Times New Roman"/>
+          <w:i/>
+          <w:iCs/>
+        </w:rPr>
+        <w:drawing>
+          <wp:inline distT="0" distB="0" distL="0" distR="0" wp14:anchorId="05DBE7F8" wp14:editId="19D5D837">
+            <wp:extent cx="2606040" cy="1526594"/>
+            <wp:effectExtent l="0" t="0" r="3810" b="0"/>
+            <wp:docPr id="20" name="Picture 20" descr="Graphical user interface&#10;&#10;Description automatically generated"/>
+            <wp:cNvGraphicFramePr>
+              <a:graphicFrameLocks xmlns:a="http://schemas.openxmlformats.org/drawingml/2006/main" noChangeAspect="1"/>
+            </wp:cNvGraphicFramePr>
+            <a:graphic xmlns:a="http://schemas.openxmlformats.org/drawingml/2006/main">
+              <a:graphicData uri="http://schemas.openxmlformats.org/drawingml/2006/picture">
+                <pic:pic xmlns:pic="http://schemas.openxmlformats.org/drawingml/2006/picture">
+                  <pic:nvPicPr>
+                    <pic:cNvPr id="20" name="Picture 20" descr="Graphical user interface&#10;&#10;Description automatically generated"/>
+                    <pic:cNvPicPr/>
+                  </pic:nvPicPr>
+                  <pic:blipFill>
+                    <a:blip r:embed="rId19"/>
+                    <a:stretch>
+                      <a:fillRect/>
+                    </a:stretch>
+                  </pic:blipFill>
+                  <pic:spPr>
+                    <a:xfrm>
+                      <a:off x="0" y="0"/>
+                      <a:ext cx="2633436" cy="1542643"/>
+                    </a:xfrm>
+                    <a:prstGeom prst="rect">
+                      <a:avLst/>
+                    </a:prstGeom>
+                  </pic:spPr>
+                </pic:pic>
+              </a:graphicData>
+            </a:graphic>
+          </wp:inline>
+        </w:drawing>
+      </w:r>
+    </w:p>
+    <w:p>
+      <w:pPr>
+        <w:tabs>
+          <w:tab w:val="right" w:pos="9360"/>
+        </w:tabs>
+        <w:rPr>
+          <w:rFonts w:ascii="Times New Roman" w:hAnsi="Times New Roman" w:cs="Times New Roman"/>
+          <w:i/>
+          <w:iCs/>
+        </w:rPr>
+      </w:pPr>
+      <w:r>
+        <w:rPr>
+          <w:rFonts w:ascii="Times New Roman" w:hAnsi="Times New Roman" w:cs="Times New Roman"/>
+          <w:i/>
+          <w:iCs/>
+        </w:rPr>
+        <w:t>C_gpiod_event</w:t>
+      </w:r>
+    </w:p>
+    <w:p>
+      <w:pPr>
+        <w:tabs>
+          <w:tab w:val="right" w:pos="9360"/>
+        </w:tabs>
+        <w:rPr>
+          <w:rFonts w:ascii="Times New Roman" w:hAnsi="Times New Roman" w:cs="Times New Roman"/>
+          <w:i/>
+          <w:iCs/>
+        </w:rPr>
+      </w:pPr>
+      <w:r>
+        <w:rPr>
+          <w:rFonts w:ascii="Times New Roman" w:hAnsi="Times New Roman" w:cs="Times New Roman"/>
+          <w:i/>
+          <w:iCs/>
+        </w:rPr>
+        <w:drawing>
+          <wp:inline distT="0" distB="0" distL="0" distR="0" wp14:anchorId="28F0C772" wp14:editId="2D488B57">
+            <wp:extent cx="2613870" cy="1516380"/>
+            <wp:effectExtent l="0" t="0" r="0" b="7620"/>
+            <wp:docPr id="22" name="Picture 22" descr="Graphical user interface&#10;&#10;Description automatically generated"/>
+            <wp:cNvGraphicFramePr>
+              <a:graphicFrameLocks xmlns:a="http://schemas.openxmlformats.org/drawingml/2006/main" noChangeAspect="1"/>
+            </wp:cNvGraphicFramePr>
+            <a:graphic xmlns:a="http://schemas.openxmlformats.org/drawingml/2006/main">
+              <a:graphicData uri="http://schemas.openxmlformats.org/drawingml/2006/picture">
+                <pic:pic xmlns:pic="http://schemas.openxmlformats.org/drawingml/2006/picture">
+                  <pic:nvPicPr>
+                    <pic:cNvPr id="22" name="Picture 22" descr="Graphical user interface&#10;&#10;Description automatically generated"/>
+                    <pic:cNvPicPr/>
+                  </pic:nvPicPr>
+                  <pic:blipFill>
+                    <a:blip r:embed="rId20"/>
+                    <a:stretch>
+                      <a:fillRect/>
+                    </a:stretch>
+                  </pic:blipFill>
+                  <pic:spPr>
+                    <a:xfrm>
+                      <a:off x="0" y="0"/>
+                      <a:ext cx="2628075" cy="1524621"/>
+                    </a:xfrm>
+                    <a:prstGeom prst="rect">
+                      <a:avLst/>
+                    </a:prstGeom>
+                  </pic:spPr>
+                </pic:pic>
+              </a:graphicData>
+            </a:graphic>
+          </wp:inline>
+        </w:drawing>
+      </w:r>
+      <w:r>
+        <w:rPr>
+          <w:rFonts w:ascii="Times New Roman" w:hAnsi="Times New Roman" w:cs="Times New Roman"/>
+          <w:i/>
+          <w:iCs/>
+        </w:rPr>
+        <w:drawing>
+          <wp:inline distT="0" distB="0" distL="0" distR="0" wp14:anchorId="40F23933" wp14:editId="7E751C9A">
+            <wp:extent cx="2659380" cy="1539372"/>
+            <wp:effectExtent l="0" t="0" r="7620" b="3810"/>
+            <wp:docPr id="23" name="Picture 23" descr="Graphical user interface&#10;&#10;Description automatically generated"/>
+            <wp:cNvGraphicFramePr>
+              <a:graphicFrameLocks xmlns:a="http://schemas.openxmlformats.org/drawingml/2006/main" noChangeAspect="1"/>
+            </wp:cNvGraphicFramePr>
+            <a:graphic xmlns:a="http://schemas.openxmlformats.org/drawingml/2006/main">
+              <a:graphicData uri="http://schemas.openxmlformats.org/drawingml/2006/picture">
+                <pic:pic xmlns:pic="http://schemas.openxmlformats.org/drawingml/2006/picture">
+                  <pic:nvPicPr>
+                    <pic:cNvPr id="23" name="Picture 23" descr="Graphical user interface&#10;&#10;Description automatically generated"/>
+                    <pic:cNvPicPr/>
+                  </pic:nvPicPr>
+                  <pic:blipFill>
+                    <a:blip r:embed="rId21"/>
+                    <a:stretch>
+                      <a:fillRect/>
+                    </a:stretch>
+                  </pic:blipFill>
+                  <pic:spPr>
+                    <a:xfrm>
+                      <a:off x="0" y="0"/>
+                      <a:ext cx="2666899" cy="1543724"/>
                     </a:xfrm>
                     <a:prstGeom prst="rect">
                       <a:avLst/>

</xml_diff>